<commit_message>
configurando todas las carpetas
</commit_message>
<xml_diff>
--- a/Python/Python.docx
+++ b/Python/Python.docx
@@ -187,8 +187,7 @@
   <w:p>
     <w:pPr>
       <w:pStyle w:val="Encabezado"/>
-      <w:ind w:firstLine="3540"/>
-      <w:jc w:val="both"/>
+      <w:jc w:val="center"/>
     </w:pPr>
     <w:r>
       <w:rPr>
@@ -196,16 +195,16 @@
         <w:noProof/>
       </w:rPr>
       <w:drawing>
-        <wp:anchor distT="0" distB="0" distL="114300" distR="114300" simplePos="0" relativeHeight="251660288" behindDoc="1" locked="0" layoutInCell="1" allowOverlap="1" wp14:anchorId="016AA333" wp14:editId="26BD15F5">
+        <wp:anchor distT="0" distB="0" distL="114300" distR="114300" simplePos="0" relativeHeight="251659776" behindDoc="1" locked="0" layoutInCell="1" allowOverlap="1" wp14:anchorId="016AA333" wp14:editId="31F57516">
           <wp:simplePos x="0" y="0"/>
           <wp:positionH relativeFrom="page">
-            <wp:align>right</wp:align>
+            <wp:posOffset>6000750</wp:posOffset>
           </wp:positionH>
           <wp:positionV relativeFrom="paragraph">
-            <wp:posOffset>-725805</wp:posOffset>
+            <wp:posOffset>-763905</wp:posOffset>
           </wp:positionV>
           <wp:extent cx="1552458" cy="1371417"/>
-          <wp:effectExtent l="0" t="0" r="0" b="635"/>
+          <wp:effectExtent l="0" t="0" r="0" b="0"/>
           <wp:wrapNone/>
           <wp:docPr id="344748184" name="Imagen 3" descr="Logotipo, nombre de la empresa&#10;&#10;Descripción generada automáticamente"/>
           <wp:cNvGraphicFramePr>
@@ -256,18 +255,18 @@
         <w:noProof/>
       </w:rPr>
       <w:drawing>
-        <wp:anchor distT="0" distB="0" distL="114300" distR="114300" simplePos="0" relativeHeight="251658240" behindDoc="1" locked="0" layoutInCell="1" allowOverlap="1" wp14:anchorId="548A9DAC" wp14:editId="60F992ED">
+        <wp:anchor distT="0" distB="0" distL="114300" distR="114300" simplePos="0" relativeHeight="251662848" behindDoc="1" locked="0" layoutInCell="1" allowOverlap="1" wp14:anchorId="25101A26" wp14:editId="0CE609FE">
           <wp:simplePos x="0" y="0"/>
-          <wp:positionH relativeFrom="page">
-            <wp:align>left</wp:align>
+          <wp:positionH relativeFrom="column">
+            <wp:posOffset>-1080135</wp:posOffset>
           </wp:positionH>
           <wp:positionV relativeFrom="paragraph">
-            <wp:posOffset>-449580</wp:posOffset>
+            <wp:posOffset>-382905</wp:posOffset>
           </wp:positionV>
-          <wp:extent cx="2848610" cy="885825"/>
-          <wp:effectExtent l="0" t="0" r="8890" b="9525"/>
+          <wp:extent cx="1256665" cy="830487"/>
+          <wp:effectExtent l="0" t="0" r="0" b="0"/>
           <wp:wrapNone/>
-          <wp:docPr id="1460952746" name="Imagen 1" descr="Logotipo, nombre de la empresa"/>
+          <wp:docPr id="770578753" name="Imagen 1" descr="Python"/>
           <wp:cNvGraphicFramePr>
             <a:graphicFrameLocks xmlns:a="http://schemas.openxmlformats.org/drawingml/2006/main" noChangeAspect="1"/>
           </wp:cNvGraphicFramePr>
@@ -275,7 +274,7 @@
             <a:graphicData uri="http://schemas.openxmlformats.org/drawingml/2006/picture">
               <pic:pic xmlns:pic="http://schemas.openxmlformats.org/drawingml/2006/picture">
                 <pic:nvPicPr>
-                  <pic:cNvPr id="1460952746" name="Imagen 1" descr="Logotipo, nombre de la empresa"/>
+                  <pic:cNvPr id="0" name="Picture 1" descr="Python"/>
                   <pic:cNvPicPr>
                     <a:picLocks noChangeAspect="1" noChangeArrowheads="1"/>
                   </pic:cNvPicPr>
@@ -296,7 +295,7 @@
                 <pic:spPr bwMode="auto">
                   <a:xfrm>
                     <a:off x="0" y="0"/>
-                    <a:ext cx="2848610" cy="885825"/>
+                    <a:ext cx="1256665" cy="830487"/>
                   </a:xfrm>
                   <a:prstGeom prst="rect">
                     <a:avLst/>
@@ -309,12 +308,6 @@
               </pic:pic>
             </a:graphicData>
           </a:graphic>
-          <wp14:sizeRelH relativeFrom="margin">
-            <wp14:pctWidth>0</wp14:pctWidth>
-          </wp14:sizeRelH>
-          <wp14:sizeRelV relativeFrom="margin">
-            <wp14:pctHeight>0</wp14:pctHeight>
-          </wp14:sizeRelV>
         </wp:anchor>
       </w:drawing>
     </w:r>
@@ -1079,6 +1072,7 @@
   <w:style w:type="character" w:default="1" w:styleId="Fuentedeprrafopredeter">
     <w:name w:val="Default Paragraph Font"/>
     <w:uiPriority w:val="1"/>
+    <w:semiHidden/>
     <w:unhideWhenUsed/>
   </w:style>
   <w:style w:type="table" w:default="1" w:styleId="Tablanormal">

</xml_diff>